<commit_message>
Documentation, comments to code.
Documentation has been added, log book is signed and done. Comments have been added to every Typescript file.
</commit_message>
<xml_diff>
--- a/Documentation/Definition_of_Done.docx
+++ b/Documentation/Definition_of_Done.docx
@@ -241,7 +241,28 @@
           <w:sz w:val="24"/>
           <w:szCs w:val="24"/>
         </w:rPr>
-        <w:t>en gebruikmaken van de frameworks React en Express. Daarnaast moeten er command-line instructies worden toegevoegd zodat de docent begrijpt wat elke regel doet en betekent.</w:t>
+        <w:t xml:space="preserve">en gebruikmaken van de frameworks React en Express. Daarnaast moeten er </w:t>
+      </w:r>
+      <w:r>
+        <w:rPr>
+          <w:sz w:val="24"/>
+          <w:szCs w:val="24"/>
+        </w:rPr>
+        <w:t>c</w:t>
+      </w:r>
+      <w:r>
+        <w:rPr>
+          <w:sz w:val="24"/>
+          <w:szCs w:val="24"/>
+        </w:rPr>
+        <w:t>ommentaar-regels</w:t>
+      </w:r>
+      <w:r>
+        <w:rPr>
+          <w:sz w:val="24"/>
+          <w:szCs w:val="24"/>
+        </w:rPr>
+        <w:t xml:space="preserve"> worden toegevoegd zodat de docent begrijpt wat elke regel doet en betekent.</w:t>
       </w:r>
     </w:p>
     <w:p>
@@ -288,14 +309,7 @@
           <w:sz w:val="24"/>
           <w:szCs w:val="24"/>
         </w:rPr>
-        <w:t>Als gebruiker wil ik de woorden duidelijk kunnen zien, en kunnen zien als ik een fout maak.</w:t>
-      </w:r>
-      <w:r>
-        <w:rPr>
-          <w:sz w:val="24"/>
-          <w:szCs w:val="24"/>
-        </w:rPr>
-        <w:tab/>
+        <w:t>Als gebruiker wil ik kunnen inloggen, zodat ik mijn progressie en scores bij te houden.</w:t>
       </w:r>
     </w:p>
     <w:p>
@@ -315,14 +329,14 @@
           <w:sz w:val="24"/>
           <w:szCs w:val="24"/>
         </w:rPr>
-        <w:t xml:space="preserve">Als gebruiker wil ik de geschiedenis kunnen zien, zodat ik mijn vorige </w:t>
-      </w:r>
-      <w:r>
-        <w:rPr>
-          <w:sz w:val="24"/>
-          <w:szCs w:val="24"/>
-        </w:rPr>
-        <w:t>scores kan zien.</w:t>
+        <w:t>Als gebruiker wil ik de woorden duidelijk kunnen zien, en kunnen zien als ik een fout maak.</w:t>
+      </w:r>
+      <w:r>
+        <w:rPr>
+          <w:sz w:val="24"/>
+          <w:szCs w:val="24"/>
+        </w:rPr>
+        <w:tab/>
       </w:r>
     </w:p>
     <w:p>
@@ -342,17 +356,15 @@
           <w:sz w:val="24"/>
           <w:szCs w:val="24"/>
         </w:rPr>
-        <w:t>Als gebruiker wil ik opnieuw kunnen beginnen met een knop.</w:t>
-      </w:r>
-    </w:p>
-    <w:p>
-      <w:pPr>
-        <w:pStyle w:val="Lijstalinea"/>
-        <w:rPr>
-          <w:sz w:val="24"/>
-          <w:szCs w:val="24"/>
-        </w:rPr>
-      </w:pPr>
+        <w:t xml:space="preserve">Als gebruiker wil ik de geschiedenis kunnen zien, zodat ik mijn vorige </w:t>
+      </w:r>
+      <w:r>
+        <w:rPr>
+          <w:sz w:val="24"/>
+          <w:szCs w:val="24"/>
+        </w:rPr>
+        <w:t>scores kan zien.</w:t>
+      </w:r>
     </w:p>
     <w:p>
       <w:pPr>
@@ -419,7 +431,31 @@
           <w:sz w:val="24"/>
           <w:szCs w:val="24"/>
         </w:rPr>
-        <w:t>Als gebruiker wil ik met een hotkey opnieuw kunnen beginnen.</w:t>
+        <w:t>Als gebruiker wil ik met een hotkey opnieuw kunnen beginnen</w:t>
+      </w:r>
+      <w:r>
+        <w:rPr>
+          <w:sz w:val="24"/>
+          <w:szCs w:val="24"/>
+        </w:rPr>
+        <w:t xml:space="preserve">, net zoals bij </w:t>
+      </w:r>
+      <w:hyperlink r:id="rId5" w:history="1">
+        <w:r>
+          <w:rPr>
+            <w:rStyle w:val="Hyperlink"/>
+            <w:sz w:val="24"/>
+            <w:szCs w:val="24"/>
+          </w:rPr>
+          <w:t>https://monkeytype.com/</w:t>
+        </w:r>
+      </w:hyperlink>
+      <w:r>
+        <w:rPr>
+          <w:sz w:val="24"/>
+          <w:szCs w:val="24"/>
+        </w:rPr>
+        <w:t xml:space="preserve"> dat je op tab + enter kan klikken op opnieuw te beginnen.</w:t>
       </w:r>
     </w:p>
     <w:p>
@@ -469,7 +505,21 @@
           <w:sz w:val="24"/>
           <w:szCs w:val="24"/>
         </w:rPr>
-        <w:t>Alle code is voorzien van command lines</w:t>
+        <w:t xml:space="preserve">Alle code is voorzien van </w:t>
+      </w:r>
+      <w:r>
+        <w:rPr>
+          <w:sz w:val="24"/>
+          <w:szCs w:val="24"/>
+        </w:rPr>
+        <w:t>comment</w:t>
+      </w:r>
+      <w:r>
+        <w:rPr>
+          <w:sz w:val="24"/>
+          <w:szCs w:val="24"/>
+        </w:rPr>
+        <w:t xml:space="preserve"> lines</w:t>
       </w:r>
       <w:r>
         <w:rPr>
@@ -478,64 +528,6 @@
         </w:rPr>
         <w:t>.</w:t>
       </w:r>
-    </w:p>
-    <w:p>
-      <w:pPr>
-        <w:pStyle w:val="Lijstalinea"/>
-        <w:numPr>
-          <w:ilvl w:val="0"/>
-          <w:numId w:val="3"/>
-        </w:numPr>
-        <w:jc w:val="both"/>
-        <w:rPr>
-          <w:sz w:val="24"/>
-          <w:szCs w:val="24"/>
-        </w:rPr>
-      </w:pPr>
-      <w:r>
-        <w:rPr>
-          <w:sz w:val="24"/>
-          <w:szCs w:val="24"/>
-        </w:rPr>
-        <w:t>F</w:t>
-      </w:r>
-      <w:r>
-        <w:rPr>
-          <w:sz w:val="24"/>
-          <w:szCs w:val="24"/>
-        </w:rPr>
-        <w:t>uncties in PascalCase</w:t>
-      </w:r>
-      <w:r>
-        <w:rPr>
-          <w:sz w:val="24"/>
-          <w:szCs w:val="24"/>
-        </w:rPr>
-        <w:t xml:space="preserve"> en v</w:t>
-      </w:r>
-      <w:r>
-        <w:rPr>
-          <w:sz w:val="24"/>
-          <w:szCs w:val="24"/>
-        </w:rPr>
-        <w:t>oor variabelen gebruik ik snakecase</w:t>
-      </w:r>
-      <w:r>
-        <w:rPr>
-          <w:sz w:val="24"/>
-          <w:szCs w:val="24"/>
-        </w:rPr>
-        <w:t>.</w:t>
-      </w:r>
-    </w:p>
-    <w:p>
-      <w:pPr>
-        <w:jc w:val="both"/>
-        <w:rPr>
-          <w:sz w:val="24"/>
-          <w:szCs w:val="24"/>
-        </w:rPr>
-      </w:pPr>
     </w:p>
     <w:p>
       <w:pPr>
@@ -1677,6 +1669,7 @@
   <w:style w:type="character" w:default="1" w:styleId="Standaardalinea-lettertype">
     <w:name w:val="Default Paragraph Font"/>
     <w:uiPriority w:val="1"/>
+    <w:semiHidden/>
     <w:unhideWhenUsed/>
   </w:style>
   <w:style w:type="table" w:default="1" w:styleId="Standaardtabel">
@@ -2008,6 +2001,29 @@
         <w:insideV w:val="single" w:sz="4" w:space="0" w:color="auto"/>
       </w:tblBorders>
     </w:tblPr>
+  </w:style>
+  <w:style w:type="character" w:styleId="Hyperlink">
+    <w:name w:val="Hyperlink"/>
+    <w:basedOn w:val="Standaardalinea-lettertype"/>
+    <w:uiPriority w:val="99"/>
+    <w:unhideWhenUsed/>
+    <w:rsid w:val="0089154E"/>
+    <w:rPr>
+      <w:color w:val="467886" w:themeColor="hyperlink"/>
+      <w:u w:val="single"/>
+    </w:rPr>
+  </w:style>
+  <w:style w:type="character" w:styleId="Onopgelostemelding">
+    <w:name w:val="Unresolved Mention"/>
+    <w:basedOn w:val="Standaardalinea-lettertype"/>
+    <w:uiPriority w:val="99"/>
+    <w:semiHidden/>
+    <w:unhideWhenUsed/>
+    <w:rsid w:val="0089154E"/>
+    <w:rPr>
+      <w:color w:val="605E5C"/>
+      <w:shd w:val="clear" w:color="auto" w:fill="E1DFDD"/>
+    </w:rPr>
   </w:style>
 </w:styles>
 </file>

</xml_diff>